<commit_message>
issue 1805 clean up
</commit_message>
<xml_diff>
--- a/workflows/report-templates/vs_report_template.docx
+++ b/workflows/report-templates/vs_report_template.docx
@@ -211,13 +211,15 @@
         </w:rPr>
         <w:t>{"file_list_table"}</w:t>
       </w:r>
+      <w:bookmarkStart w:id="1" w:name="__DdeLink__31_797312815"/>
+      <w:bookmarkEnd w:id="1"/>
     </w:p>
     <w:p>
       <w:pPr>
         <w:pStyle w:val="Normal"/>
         <w:rPr/>
       </w:pPr>
-      <w:bookmarkStart w:id="1" w:name="__DdeLink__26_3528123224"/>
+      <w:bookmarkStart w:id="2" w:name="__DdeLink__26_3528123224"/>
       <w:r>
         <w:rPr>
           <w:rFonts w:cs="Times New Roman" w:ascii="Times New Roman" w:hAnsi="Times New Roman"/>
@@ -226,7 +228,7 @@
         </w:rPr>
         <w:t>{page_break}</w:t>
       </w:r>
-      <w:bookmarkEnd w:id="1"/>
+      <w:bookmarkEnd w:id="2"/>
     </w:p>
     <w:p>
       <w:pPr>
@@ -283,7 +285,7 @@
         </w:rPr>
         <w:t xml:space="preserve">{"revision_history_table": {"revision": "Revision","date_changed": "Date of changes",  </w:t>
       </w:r>
-      <w:bookmarkStart w:id="2" w:name="__DdeLink__415_3597261643"/>
+      <w:bookmarkStart w:id="3" w:name="__DdeLink__415_3597261643"/>
       <w:r>
         <w:rPr>
           <w:rFonts w:cs="Times New Roman" w:ascii="Times New Roman" w:hAnsi="Times New Roman"/>
@@ -292,7 +294,7 @@
         </w:rPr>
         <w:t>"</w:t>
       </w:r>
-      <w:bookmarkEnd w:id="2"/>
+      <w:bookmarkEnd w:id="3"/>
       <w:r>
         <w:rPr>
           <w:rFonts w:cs="Times New Roman" w:ascii="Times New Roman" w:hAnsi="Times New Roman"/>
@@ -307,14 +309,7 @@
       <w:pPr>
         <w:pStyle w:val="Normal"/>
         <w:spacing w:before="0" w:after="160"/>
-        <w:rPr>
-          <w:rFonts w:ascii="Times New Roman" w:hAnsi="Times New Roman" w:cs="Times New Roman"/>
-          <w:b/>
-          <w:b/>
-          <w:bCs/>
-          <w:sz w:val="24"/>
-          <w:szCs w:val="24"/>
-        </w:rPr>
+        <w:rPr/>
       </w:pPr>
       <w:r>
         <w:rPr>
@@ -324,7 +319,7 @@
         </w:rPr>
         <w:t>{</w:t>
       </w:r>
-      <w:bookmarkStart w:id="3" w:name="__DdeLink__273_2479383222"/>
+      <w:bookmarkStart w:id="4" w:name="__DdeLink__273_2479383222"/>
       <w:r>
         <w:rPr>
           <w:rFonts w:cs="Times New Roman" w:ascii="Times New Roman" w:hAnsi="Times New Roman"/>
@@ -333,7 +328,7 @@
         </w:rPr>
         <w:t>commit_diffs</w:t>
       </w:r>
-      <w:bookmarkEnd w:id="3"/>
+      <w:bookmarkEnd w:id="4"/>
       <w:r>
         <w:rPr>
           <w:rFonts w:cs="Times New Roman" w:ascii="Times New Roman" w:hAnsi="Times New Roman"/>
@@ -1919,6 +1914,198 @@
       <w:rFonts w:cs="Wingdings"/>
     </w:rPr>
   </w:style>
+  <w:style w:type="character" w:styleId="ListLabel122">
+    <w:name w:val="ListLabel 122"/>
+    <w:qFormat/>
+    <w:rPr>
+      <w:rFonts w:ascii="Times New Roman" w:hAnsi="Times New Roman" w:cs="Calibri"/>
+      <w:sz w:val="24"/>
+    </w:rPr>
+  </w:style>
+  <w:style w:type="character" w:styleId="ListLabel123">
+    <w:name w:val="ListLabel 123"/>
+    <w:qFormat/>
+    <w:rPr>
+      <w:rFonts w:cs="Courier New"/>
+    </w:rPr>
+  </w:style>
+  <w:style w:type="character" w:styleId="ListLabel124">
+    <w:name w:val="ListLabel 124"/>
+    <w:qFormat/>
+    <w:rPr>
+      <w:rFonts w:cs="Wingdings"/>
+    </w:rPr>
+  </w:style>
+  <w:style w:type="character" w:styleId="ListLabel125">
+    <w:name w:val="ListLabel 125"/>
+    <w:qFormat/>
+    <w:rPr>
+      <w:rFonts w:cs="Symbol"/>
+    </w:rPr>
+  </w:style>
+  <w:style w:type="character" w:styleId="ListLabel126">
+    <w:name w:val="ListLabel 126"/>
+    <w:qFormat/>
+    <w:rPr>
+      <w:rFonts w:cs="Courier New"/>
+    </w:rPr>
+  </w:style>
+  <w:style w:type="character" w:styleId="ListLabel127">
+    <w:name w:val="ListLabel 127"/>
+    <w:qFormat/>
+    <w:rPr>
+      <w:rFonts w:cs="Wingdings"/>
+    </w:rPr>
+  </w:style>
+  <w:style w:type="character" w:styleId="ListLabel128">
+    <w:name w:val="ListLabel 128"/>
+    <w:qFormat/>
+    <w:rPr>
+      <w:rFonts w:cs="Symbol"/>
+    </w:rPr>
+  </w:style>
+  <w:style w:type="character" w:styleId="ListLabel129">
+    <w:name w:val="ListLabel 129"/>
+    <w:qFormat/>
+    <w:rPr>
+      <w:rFonts w:cs="Courier New"/>
+    </w:rPr>
+  </w:style>
+  <w:style w:type="character" w:styleId="ListLabel130">
+    <w:name w:val="ListLabel 130"/>
+    <w:qFormat/>
+    <w:rPr>
+      <w:rFonts w:cs="Wingdings"/>
+    </w:rPr>
+  </w:style>
+  <w:style w:type="character" w:styleId="ListLabel131">
+    <w:name w:val="ListLabel 131"/>
+    <w:qFormat/>
+    <w:rPr>
+      <w:rFonts w:ascii="Times New Roman" w:hAnsi="Times New Roman" w:cs="Calibri"/>
+      <w:sz w:val="24"/>
+    </w:rPr>
+  </w:style>
+  <w:style w:type="character" w:styleId="ListLabel132">
+    <w:name w:val="ListLabel 132"/>
+    <w:qFormat/>
+    <w:rPr>
+      <w:rFonts w:cs="Courier New"/>
+    </w:rPr>
+  </w:style>
+  <w:style w:type="character" w:styleId="ListLabel133">
+    <w:name w:val="ListLabel 133"/>
+    <w:qFormat/>
+    <w:rPr>
+      <w:rFonts w:cs="Wingdings"/>
+    </w:rPr>
+  </w:style>
+  <w:style w:type="character" w:styleId="ListLabel134">
+    <w:name w:val="ListLabel 134"/>
+    <w:qFormat/>
+    <w:rPr>
+      <w:rFonts w:cs="Symbol"/>
+    </w:rPr>
+  </w:style>
+  <w:style w:type="character" w:styleId="ListLabel135">
+    <w:name w:val="ListLabel 135"/>
+    <w:qFormat/>
+    <w:rPr>
+      <w:rFonts w:cs="Courier New"/>
+    </w:rPr>
+  </w:style>
+  <w:style w:type="character" w:styleId="ListLabel136">
+    <w:name w:val="ListLabel 136"/>
+    <w:qFormat/>
+    <w:rPr>
+      <w:rFonts w:cs="Wingdings"/>
+    </w:rPr>
+  </w:style>
+  <w:style w:type="character" w:styleId="ListLabel137">
+    <w:name w:val="ListLabel 137"/>
+    <w:qFormat/>
+    <w:rPr>
+      <w:rFonts w:cs="Symbol"/>
+    </w:rPr>
+  </w:style>
+  <w:style w:type="character" w:styleId="ListLabel138">
+    <w:name w:val="ListLabel 138"/>
+    <w:qFormat/>
+    <w:rPr>
+      <w:rFonts w:cs="Courier New"/>
+    </w:rPr>
+  </w:style>
+  <w:style w:type="character" w:styleId="ListLabel139">
+    <w:name w:val="ListLabel 139"/>
+    <w:qFormat/>
+    <w:rPr>
+      <w:rFonts w:cs="Wingdings"/>
+    </w:rPr>
+  </w:style>
+  <w:style w:type="character" w:styleId="ListLabel140">
+    <w:name w:val="ListLabel 140"/>
+    <w:qFormat/>
+    <w:rPr>
+      <w:rFonts w:ascii="Times New Roman" w:hAnsi="Times New Roman" w:cs="Calibri"/>
+      <w:sz w:val="24"/>
+    </w:rPr>
+  </w:style>
+  <w:style w:type="character" w:styleId="ListLabel141">
+    <w:name w:val="ListLabel 141"/>
+    <w:qFormat/>
+    <w:rPr>
+      <w:rFonts w:cs="Courier New"/>
+    </w:rPr>
+  </w:style>
+  <w:style w:type="character" w:styleId="ListLabel142">
+    <w:name w:val="ListLabel 142"/>
+    <w:qFormat/>
+    <w:rPr>
+      <w:rFonts w:cs="Wingdings"/>
+    </w:rPr>
+  </w:style>
+  <w:style w:type="character" w:styleId="ListLabel143">
+    <w:name w:val="ListLabel 143"/>
+    <w:qFormat/>
+    <w:rPr>
+      <w:rFonts w:cs="Symbol"/>
+    </w:rPr>
+  </w:style>
+  <w:style w:type="character" w:styleId="ListLabel144">
+    <w:name w:val="ListLabel 144"/>
+    <w:qFormat/>
+    <w:rPr>
+      <w:rFonts w:cs="Courier New"/>
+    </w:rPr>
+  </w:style>
+  <w:style w:type="character" w:styleId="ListLabel145">
+    <w:name w:val="ListLabel 145"/>
+    <w:qFormat/>
+    <w:rPr>
+      <w:rFonts w:cs="Wingdings"/>
+    </w:rPr>
+  </w:style>
+  <w:style w:type="character" w:styleId="ListLabel146">
+    <w:name w:val="ListLabel 146"/>
+    <w:qFormat/>
+    <w:rPr>
+      <w:rFonts w:cs="Symbol"/>
+    </w:rPr>
+  </w:style>
+  <w:style w:type="character" w:styleId="ListLabel147">
+    <w:name w:val="ListLabel 147"/>
+    <w:qFormat/>
+    <w:rPr>
+      <w:rFonts w:cs="Courier New"/>
+    </w:rPr>
+  </w:style>
+  <w:style w:type="character" w:styleId="ListLabel148">
+    <w:name w:val="ListLabel 148"/>
+    <w:qFormat/>
+    <w:rPr>
+      <w:rFonts w:cs="Wingdings"/>
+    </w:rPr>
+  </w:style>
   <w:style w:type="paragraph" w:styleId="Heading">
     <w:name w:val="Heading"/>
     <w:basedOn w:val="Normal"/>

</xml_diff>

<commit_message>
issue 1805 fix bug when report can't be built if diffs is empty
</commit_message>
<xml_diff>
--- a/workflows/report-templates/vs_report_template.docx
+++ b/workflows/report-templates/vs_report_template.docx
@@ -41,7 +41,43 @@
           <w:sz w:val="24"/>
           <w:szCs w:val="24"/>
         </w:rPr>
-        <w:t>This report was generated for the versioned storage {versioned_storage} on {report_date}.</w:t>
+        <w:t xml:space="preserve">This report was generated for the versioned storage </w:t>
+      </w:r>
+      <w:r>
+        <w:rPr>
+          <w:rFonts w:cs="Times New Roman" w:ascii="Times New Roman" w:hAnsi="Times New Roman"/>
+          <w:b/>
+          <w:bCs/>
+          <w:sz w:val="24"/>
+          <w:szCs w:val="24"/>
+        </w:rPr>
+        <w:t>{versioned_storage}</w:t>
+      </w:r>
+      <w:r>
+        <w:rPr>
+          <w:rFonts w:cs="Times New Roman" w:ascii="Times New Roman" w:hAnsi="Times New Roman"/>
+          <w:sz w:val="24"/>
+          <w:szCs w:val="24"/>
+        </w:rPr>
+        <w:t xml:space="preserve"> on </w:t>
+      </w:r>
+      <w:r>
+        <w:rPr>
+          <w:rFonts w:cs="Times New Roman" w:ascii="Times New Roman" w:hAnsi="Times New Roman"/>
+          <w:b/>
+          <w:bCs/>
+          <w:sz w:val="24"/>
+          <w:szCs w:val="24"/>
+        </w:rPr>
+        <w:t>{report_date}</w:t>
+      </w:r>
+      <w:r>
+        <w:rPr>
+          <w:rFonts w:cs="Times New Roman" w:ascii="Times New Roman" w:hAnsi="Times New Roman"/>
+          <w:sz w:val="24"/>
+          <w:szCs w:val="24"/>
+        </w:rPr>
+        <w:t>.</w:t>
       </w:r>
     </w:p>
     <w:p>
@@ -84,7 +120,17 @@
           <w:sz w:val="24"/>
           <w:szCs w:val="24"/>
         </w:rPr>
-        <w:t>authors of changes: {filter_authors}</w:t>
+        <w:t xml:space="preserve">authors of changes: </w:t>
+      </w:r>
+      <w:r>
+        <w:rPr>
+          <w:rFonts w:cs="Times New Roman" w:ascii="Times New Roman" w:hAnsi="Times New Roman"/>
+          <w:b/>
+          <w:bCs/>
+          <w:sz w:val="24"/>
+          <w:szCs w:val="24"/>
+        </w:rPr>
+        <w:t>{filter_authors}</w:t>
       </w:r>
     </w:p>
     <w:p>
@@ -108,7 +154,17 @@
           <w:sz w:val="24"/>
           <w:szCs w:val="24"/>
         </w:rPr>
-        <w:t>changed file types: {filter_types}</w:t>
+        <w:t xml:space="preserve">changed file types: </w:t>
+      </w:r>
+      <w:r>
+        <w:rPr>
+          <w:rFonts w:cs="Times New Roman" w:ascii="Times New Roman" w:hAnsi="Times New Roman"/>
+          <w:b/>
+          <w:bCs/>
+          <w:sz w:val="24"/>
+          <w:szCs w:val="24"/>
+        </w:rPr>
+        <w:t>{filter_types}</w:t>
       </w:r>
     </w:p>
     <w:p>
@@ -132,7 +188,35 @@
           <w:sz w:val="24"/>
           <w:szCs w:val="24"/>
         </w:rPr>
-        <w:t>for the period from {filter_from} to {filter_to}</w:t>
+        <w:t xml:space="preserve">for the period from </w:t>
+      </w:r>
+      <w:r>
+        <w:rPr>
+          <w:rFonts w:cs="Times New Roman" w:ascii="Times New Roman" w:hAnsi="Times New Roman"/>
+          <w:b/>
+          <w:bCs/>
+          <w:sz w:val="24"/>
+          <w:szCs w:val="24"/>
+        </w:rPr>
+        <w:t>{filter_from}</w:t>
+      </w:r>
+      <w:r>
+        <w:rPr>
+          <w:rFonts w:cs="Times New Roman" w:ascii="Times New Roman" w:hAnsi="Times New Roman"/>
+          <w:sz w:val="24"/>
+          <w:szCs w:val="24"/>
+        </w:rPr>
+        <w:t xml:space="preserve"> to </w:t>
+      </w:r>
+      <w:r>
+        <w:rPr>
+          <w:rFonts w:cs="Times New Roman" w:ascii="Times New Roman" w:hAnsi="Times New Roman"/>
+          <w:b/>
+          <w:bCs/>
+          <w:sz w:val="24"/>
+          <w:szCs w:val="24"/>
+        </w:rPr>
+        <w:t>{filter_to}</w:t>
       </w:r>
     </w:p>
     <w:p>
@@ -209,10 +293,26 @@
           <w:sz w:val="24"/>
           <w:szCs w:val="24"/>
         </w:rPr>
-        <w:t>{"file_list_table"}</w:t>
+        <w:t>{"file</w:t>
       </w:r>
       <w:bookmarkStart w:id="1" w:name="__DdeLink__31_797312815"/>
       <w:bookmarkEnd w:id="1"/>
+      <w:r>
+        <w:rPr>
+          <w:rFonts w:cs="Times New Roman" w:ascii="Times New Roman" w:hAnsi="Times New Roman"/>
+          <w:sz w:val="24"/>
+          <w:szCs w:val="24"/>
+        </w:rPr>
+        <w:t>_list_table"</w:t>
+      </w:r>
+      <w:r>
+        <w:rPr>
+          <w:rFonts w:cs="Times New Roman" w:ascii="Times New Roman" w:hAnsi="Times New Roman"/>
+          <w:sz w:val="24"/>
+          <w:szCs w:val="24"/>
+        </w:rPr>
+        <w:t>}</w:t>
+      </w:r>
     </w:p>
     <w:p>
       <w:pPr>
@@ -2106,6 +2206,198 @@
       <w:rFonts w:cs="Wingdings"/>
     </w:rPr>
   </w:style>
+  <w:style w:type="character" w:styleId="ListLabel149">
+    <w:name w:val="ListLabel 149"/>
+    <w:qFormat/>
+    <w:rPr>
+      <w:rFonts w:ascii="Times New Roman" w:hAnsi="Times New Roman" w:cs="Calibri"/>
+      <w:sz w:val="24"/>
+    </w:rPr>
+  </w:style>
+  <w:style w:type="character" w:styleId="ListLabel150">
+    <w:name w:val="ListLabel 150"/>
+    <w:qFormat/>
+    <w:rPr>
+      <w:rFonts w:cs="Courier New"/>
+    </w:rPr>
+  </w:style>
+  <w:style w:type="character" w:styleId="ListLabel151">
+    <w:name w:val="ListLabel 151"/>
+    <w:qFormat/>
+    <w:rPr>
+      <w:rFonts w:cs="Wingdings"/>
+    </w:rPr>
+  </w:style>
+  <w:style w:type="character" w:styleId="ListLabel152">
+    <w:name w:val="ListLabel 152"/>
+    <w:qFormat/>
+    <w:rPr>
+      <w:rFonts w:cs="Symbol"/>
+    </w:rPr>
+  </w:style>
+  <w:style w:type="character" w:styleId="ListLabel153">
+    <w:name w:val="ListLabel 153"/>
+    <w:qFormat/>
+    <w:rPr>
+      <w:rFonts w:cs="Courier New"/>
+    </w:rPr>
+  </w:style>
+  <w:style w:type="character" w:styleId="ListLabel154">
+    <w:name w:val="ListLabel 154"/>
+    <w:qFormat/>
+    <w:rPr>
+      <w:rFonts w:cs="Wingdings"/>
+    </w:rPr>
+  </w:style>
+  <w:style w:type="character" w:styleId="ListLabel155">
+    <w:name w:val="ListLabel 155"/>
+    <w:qFormat/>
+    <w:rPr>
+      <w:rFonts w:cs="Symbol"/>
+    </w:rPr>
+  </w:style>
+  <w:style w:type="character" w:styleId="ListLabel156">
+    <w:name w:val="ListLabel 156"/>
+    <w:qFormat/>
+    <w:rPr>
+      <w:rFonts w:cs="Courier New"/>
+    </w:rPr>
+  </w:style>
+  <w:style w:type="character" w:styleId="ListLabel157">
+    <w:name w:val="ListLabel 157"/>
+    <w:qFormat/>
+    <w:rPr>
+      <w:rFonts w:cs="Wingdings"/>
+    </w:rPr>
+  </w:style>
+  <w:style w:type="character" w:styleId="ListLabel158">
+    <w:name w:val="ListLabel 158"/>
+    <w:qFormat/>
+    <w:rPr>
+      <w:rFonts w:ascii="Times New Roman" w:hAnsi="Times New Roman" w:cs="Calibri"/>
+      <w:sz w:val="24"/>
+    </w:rPr>
+  </w:style>
+  <w:style w:type="character" w:styleId="ListLabel159">
+    <w:name w:val="ListLabel 159"/>
+    <w:qFormat/>
+    <w:rPr>
+      <w:rFonts w:cs="Courier New"/>
+    </w:rPr>
+  </w:style>
+  <w:style w:type="character" w:styleId="ListLabel160">
+    <w:name w:val="ListLabel 160"/>
+    <w:qFormat/>
+    <w:rPr>
+      <w:rFonts w:cs="Wingdings"/>
+    </w:rPr>
+  </w:style>
+  <w:style w:type="character" w:styleId="ListLabel161">
+    <w:name w:val="ListLabel 161"/>
+    <w:qFormat/>
+    <w:rPr>
+      <w:rFonts w:cs="Symbol"/>
+    </w:rPr>
+  </w:style>
+  <w:style w:type="character" w:styleId="ListLabel162">
+    <w:name w:val="ListLabel 162"/>
+    <w:qFormat/>
+    <w:rPr>
+      <w:rFonts w:cs="Courier New"/>
+    </w:rPr>
+  </w:style>
+  <w:style w:type="character" w:styleId="ListLabel163">
+    <w:name w:val="ListLabel 163"/>
+    <w:qFormat/>
+    <w:rPr>
+      <w:rFonts w:cs="Wingdings"/>
+    </w:rPr>
+  </w:style>
+  <w:style w:type="character" w:styleId="ListLabel164">
+    <w:name w:val="ListLabel 164"/>
+    <w:qFormat/>
+    <w:rPr>
+      <w:rFonts w:cs="Symbol"/>
+    </w:rPr>
+  </w:style>
+  <w:style w:type="character" w:styleId="ListLabel165">
+    <w:name w:val="ListLabel 165"/>
+    <w:qFormat/>
+    <w:rPr>
+      <w:rFonts w:cs="Courier New"/>
+    </w:rPr>
+  </w:style>
+  <w:style w:type="character" w:styleId="ListLabel166">
+    <w:name w:val="ListLabel 166"/>
+    <w:qFormat/>
+    <w:rPr>
+      <w:rFonts w:cs="Wingdings"/>
+    </w:rPr>
+  </w:style>
+  <w:style w:type="character" w:styleId="ListLabel167">
+    <w:name w:val="ListLabel 167"/>
+    <w:qFormat/>
+    <w:rPr>
+      <w:rFonts w:ascii="Times New Roman" w:hAnsi="Times New Roman" w:cs="Calibri"/>
+      <w:sz w:val="24"/>
+    </w:rPr>
+  </w:style>
+  <w:style w:type="character" w:styleId="ListLabel168">
+    <w:name w:val="ListLabel 168"/>
+    <w:qFormat/>
+    <w:rPr>
+      <w:rFonts w:cs="Courier New"/>
+    </w:rPr>
+  </w:style>
+  <w:style w:type="character" w:styleId="ListLabel169">
+    <w:name w:val="ListLabel 169"/>
+    <w:qFormat/>
+    <w:rPr>
+      <w:rFonts w:cs="Wingdings"/>
+    </w:rPr>
+  </w:style>
+  <w:style w:type="character" w:styleId="ListLabel170">
+    <w:name w:val="ListLabel 170"/>
+    <w:qFormat/>
+    <w:rPr>
+      <w:rFonts w:cs="Symbol"/>
+    </w:rPr>
+  </w:style>
+  <w:style w:type="character" w:styleId="ListLabel171">
+    <w:name w:val="ListLabel 171"/>
+    <w:qFormat/>
+    <w:rPr>
+      <w:rFonts w:cs="Courier New"/>
+    </w:rPr>
+  </w:style>
+  <w:style w:type="character" w:styleId="ListLabel172">
+    <w:name w:val="ListLabel 172"/>
+    <w:qFormat/>
+    <w:rPr>
+      <w:rFonts w:cs="Wingdings"/>
+    </w:rPr>
+  </w:style>
+  <w:style w:type="character" w:styleId="ListLabel173">
+    <w:name w:val="ListLabel 173"/>
+    <w:qFormat/>
+    <w:rPr>
+      <w:rFonts w:cs="Symbol"/>
+    </w:rPr>
+  </w:style>
+  <w:style w:type="character" w:styleId="ListLabel174">
+    <w:name w:val="ListLabel 174"/>
+    <w:qFormat/>
+    <w:rPr>
+      <w:rFonts w:cs="Courier New"/>
+    </w:rPr>
+  </w:style>
+  <w:style w:type="character" w:styleId="ListLabel175">
+    <w:name w:val="ListLabel 175"/>
+    <w:qFormat/>
+    <w:rPr>
+      <w:rFonts w:cs="Wingdings"/>
+    </w:rPr>
+  </w:style>
   <w:style w:type="paragraph" w:styleId="Heading">
     <w:name w:val="Heading"/>
     <w:basedOn w:val="Normal"/>

</xml_diff>

<commit_message>
issue 1805 fix bug when report can't be built if diffs is empty (#2027)
* issue 1805 fix bug when report can't be built if diffs is empty

* issue 1805 cleanup

* issue 1805 clean up
</commit_message>
<xml_diff>
--- a/workflows/report-templates/vs_report_template.docx
+++ b/workflows/report-templates/vs_report_template.docx
@@ -41,7 +41,43 @@
           <w:sz w:val="24"/>
           <w:szCs w:val="24"/>
         </w:rPr>
-        <w:t>This report was generated for the versioned storage {versioned_storage} on {report_date}.</w:t>
+        <w:t xml:space="preserve">This report was generated for the versioned storage </w:t>
+      </w:r>
+      <w:r>
+        <w:rPr>
+          <w:rFonts w:cs="Times New Roman" w:ascii="Times New Roman" w:hAnsi="Times New Roman"/>
+          <w:b/>
+          <w:bCs/>
+          <w:sz w:val="24"/>
+          <w:szCs w:val="24"/>
+        </w:rPr>
+        <w:t>{versioned_storage}</w:t>
+      </w:r>
+      <w:r>
+        <w:rPr>
+          <w:rFonts w:cs="Times New Roman" w:ascii="Times New Roman" w:hAnsi="Times New Roman"/>
+          <w:sz w:val="24"/>
+          <w:szCs w:val="24"/>
+        </w:rPr>
+        <w:t xml:space="preserve"> on </w:t>
+      </w:r>
+      <w:r>
+        <w:rPr>
+          <w:rFonts w:cs="Times New Roman" w:ascii="Times New Roman" w:hAnsi="Times New Roman"/>
+          <w:b/>
+          <w:bCs/>
+          <w:sz w:val="24"/>
+          <w:szCs w:val="24"/>
+        </w:rPr>
+        <w:t>{report_date}</w:t>
+      </w:r>
+      <w:r>
+        <w:rPr>
+          <w:rFonts w:cs="Times New Roman" w:ascii="Times New Roman" w:hAnsi="Times New Roman"/>
+          <w:sz w:val="24"/>
+          <w:szCs w:val="24"/>
+        </w:rPr>
+        <w:t>.</w:t>
       </w:r>
     </w:p>
     <w:p>
@@ -84,7 +120,17 @@
           <w:sz w:val="24"/>
           <w:szCs w:val="24"/>
         </w:rPr>
-        <w:t>authors of changes: {filter_authors}</w:t>
+        <w:t xml:space="preserve">authors of changes: </w:t>
+      </w:r>
+      <w:r>
+        <w:rPr>
+          <w:rFonts w:cs="Times New Roman" w:ascii="Times New Roman" w:hAnsi="Times New Roman"/>
+          <w:b/>
+          <w:bCs/>
+          <w:sz w:val="24"/>
+          <w:szCs w:val="24"/>
+        </w:rPr>
+        <w:t>{filter_authors}</w:t>
       </w:r>
     </w:p>
     <w:p>
@@ -108,7 +154,17 @@
           <w:sz w:val="24"/>
           <w:szCs w:val="24"/>
         </w:rPr>
-        <w:t>changed file types: {filter_types}</w:t>
+        <w:t xml:space="preserve">changed file types: </w:t>
+      </w:r>
+      <w:r>
+        <w:rPr>
+          <w:rFonts w:cs="Times New Roman" w:ascii="Times New Roman" w:hAnsi="Times New Roman"/>
+          <w:b/>
+          <w:bCs/>
+          <w:sz w:val="24"/>
+          <w:szCs w:val="24"/>
+        </w:rPr>
+        <w:t>{filter_types}</w:t>
       </w:r>
     </w:p>
     <w:p>
@@ -132,7 +188,35 @@
           <w:sz w:val="24"/>
           <w:szCs w:val="24"/>
         </w:rPr>
-        <w:t>for the period from {filter_from} to {filter_to}</w:t>
+        <w:t xml:space="preserve">for the period from </w:t>
+      </w:r>
+      <w:r>
+        <w:rPr>
+          <w:rFonts w:cs="Times New Roman" w:ascii="Times New Roman" w:hAnsi="Times New Roman"/>
+          <w:b/>
+          <w:bCs/>
+          <w:sz w:val="24"/>
+          <w:szCs w:val="24"/>
+        </w:rPr>
+        <w:t>{filter_from}</w:t>
+      </w:r>
+      <w:r>
+        <w:rPr>
+          <w:rFonts w:cs="Times New Roman" w:ascii="Times New Roman" w:hAnsi="Times New Roman"/>
+          <w:sz w:val="24"/>
+          <w:szCs w:val="24"/>
+        </w:rPr>
+        <w:t xml:space="preserve"> to </w:t>
+      </w:r>
+      <w:r>
+        <w:rPr>
+          <w:rFonts w:cs="Times New Roman" w:ascii="Times New Roman" w:hAnsi="Times New Roman"/>
+          <w:b/>
+          <w:bCs/>
+          <w:sz w:val="24"/>
+          <w:szCs w:val="24"/>
+        </w:rPr>
+        <w:t>{filter_to}</w:t>
       </w:r>
     </w:p>
     <w:p>
@@ -209,10 +293,26 @@
           <w:sz w:val="24"/>
           <w:szCs w:val="24"/>
         </w:rPr>
-        <w:t>{"file_list_table"}</w:t>
+        <w:t>{"file</w:t>
       </w:r>
       <w:bookmarkStart w:id="1" w:name="__DdeLink__31_797312815"/>
       <w:bookmarkEnd w:id="1"/>
+      <w:r>
+        <w:rPr>
+          <w:rFonts w:cs="Times New Roman" w:ascii="Times New Roman" w:hAnsi="Times New Roman"/>
+          <w:sz w:val="24"/>
+          <w:szCs w:val="24"/>
+        </w:rPr>
+        <w:t>_list_table"</w:t>
+      </w:r>
+      <w:r>
+        <w:rPr>
+          <w:rFonts w:cs="Times New Roman" w:ascii="Times New Roman" w:hAnsi="Times New Roman"/>
+          <w:sz w:val="24"/>
+          <w:szCs w:val="24"/>
+        </w:rPr>
+        <w:t>}</w:t>
+      </w:r>
     </w:p>
     <w:p>
       <w:pPr>
@@ -2106,6 +2206,198 @@
       <w:rFonts w:cs="Wingdings"/>
     </w:rPr>
   </w:style>
+  <w:style w:type="character" w:styleId="ListLabel149">
+    <w:name w:val="ListLabel 149"/>
+    <w:qFormat/>
+    <w:rPr>
+      <w:rFonts w:ascii="Times New Roman" w:hAnsi="Times New Roman" w:cs="Calibri"/>
+      <w:sz w:val="24"/>
+    </w:rPr>
+  </w:style>
+  <w:style w:type="character" w:styleId="ListLabel150">
+    <w:name w:val="ListLabel 150"/>
+    <w:qFormat/>
+    <w:rPr>
+      <w:rFonts w:cs="Courier New"/>
+    </w:rPr>
+  </w:style>
+  <w:style w:type="character" w:styleId="ListLabel151">
+    <w:name w:val="ListLabel 151"/>
+    <w:qFormat/>
+    <w:rPr>
+      <w:rFonts w:cs="Wingdings"/>
+    </w:rPr>
+  </w:style>
+  <w:style w:type="character" w:styleId="ListLabel152">
+    <w:name w:val="ListLabel 152"/>
+    <w:qFormat/>
+    <w:rPr>
+      <w:rFonts w:cs="Symbol"/>
+    </w:rPr>
+  </w:style>
+  <w:style w:type="character" w:styleId="ListLabel153">
+    <w:name w:val="ListLabel 153"/>
+    <w:qFormat/>
+    <w:rPr>
+      <w:rFonts w:cs="Courier New"/>
+    </w:rPr>
+  </w:style>
+  <w:style w:type="character" w:styleId="ListLabel154">
+    <w:name w:val="ListLabel 154"/>
+    <w:qFormat/>
+    <w:rPr>
+      <w:rFonts w:cs="Wingdings"/>
+    </w:rPr>
+  </w:style>
+  <w:style w:type="character" w:styleId="ListLabel155">
+    <w:name w:val="ListLabel 155"/>
+    <w:qFormat/>
+    <w:rPr>
+      <w:rFonts w:cs="Symbol"/>
+    </w:rPr>
+  </w:style>
+  <w:style w:type="character" w:styleId="ListLabel156">
+    <w:name w:val="ListLabel 156"/>
+    <w:qFormat/>
+    <w:rPr>
+      <w:rFonts w:cs="Courier New"/>
+    </w:rPr>
+  </w:style>
+  <w:style w:type="character" w:styleId="ListLabel157">
+    <w:name w:val="ListLabel 157"/>
+    <w:qFormat/>
+    <w:rPr>
+      <w:rFonts w:cs="Wingdings"/>
+    </w:rPr>
+  </w:style>
+  <w:style w:type="character" w:styleId="ListLabel158">
+    <w:name w:val="ListLabel 158"/>
+    <w:qFormat/>
+    <w:rPr>
+      <w:rFonts w:ascii="Times New Roman" w:hAnsi="Times New Roman" w:cs="Calibri"/>
+      <w:sz w:val="24"/>
+    </w:rPr>
+  </w:style>
+  <w:style w:type="character" w:styleId="ListLabel159">
+    <w:name w:val="ListLabel 159"/>
+    <w:qFormat/>
+    <w:rPr>
+      <w:rFonts w:cs="Courier New"/>
+    </w:rPr>
+  </w:style>
+  <w:style w:type="character" w:styleId="ListLabel160">
+    <w:name w:val="ListLabel 160"/>
+    <w:qFormat/>
+    <w:rPr>
+      <w:rFonts w:cs="Wingdings"/>
+    </w:rPr>
+  </w:style>
+  <w:style w:type="character" w:styleId="ListLabel161">
+    <w:name w:val="ListLabel 161"/>
+    <w:qFormat/>
+    <w:rPr>
+      <w:rFonts w:cs="Symbol"/>
+    </w:rPr>
+  </w:style>
+  <w:style w:type="character" w:styleId="ListLabel162">
+    <w:name w:val="ListLabel 162"/>
+    <w:qFormat/>
+    <w:rPr>
+      <w:rFonts w:cs="Courier New"/>
+    </w:rPr>
+  </w:style>
+  <w:style w:type="character" w:styleId="ListLabel163">
+    <w:name w:val="ListLabel 163"/>
+    <w:qFormat/>
+    <w:rPr>
+      <w:rFonts w:cs="Wingdings"/>
+    </w:rPr>
+  </w:style>
+  <w:style w:type="character" w:styleId="ListLabel164">
+    <w:name w:val="ListLabel 164"/>
+    <w:qFormat/>
+    <w:rPr>
+      <w:rFonts w:cs="Symbol"/>
+    </w:rPr>
+  </w:style>
+  <w:style w:type="character" w:styleId="ListLabel165">
+    <w:name w:val="ListLabel 165"/>
+    <w:qFormat/>
+    <w:rPr>
+      <w:rFonts w:cs="Courier New"/>
+    </w:rPr>
+  </w:style>
+  <w:style w:type="character" w:styleId="ListLabel166">
+    <w:name w:val="ListLabel 166"/>
+    <w:qFormat/>
+    <w:rPr>
+      <w:rFonts w:cs="Wingdings"/>
+    </w:rPr>
+  </w:style>
+  <w:style w:type="character" w:styleId="ListLabel167">
+    <w:name w:val="ListLabel 167"/>
+    <w:qFormat/>
+    <w:rPr>
+      <w:rFonts w:ascii="Times New Roman" w:hAnsi="Times New Roman" w:cs="Calibri"/>
+      <w:sz w:val="24"/>
+    </w:rPr>
+  </w:style>
+  <w:style w:type="character" w:styleId="ListLabel168">
+    <w:name w:val="ListLabel 168"/>
+    <w:qFormat/>
+    <w:rPr>
+      <w:rFonts w:cs="Courier New"/>
+    </w:rPr>
+  </w:style>
+  <w:style w:type="character" w:styleId="ListLabel169">
+    <w:name w:val="ListLabel 169"/>
+    <w:qFormat/>
+    <w:rPr>
+      <w:rFonts w:cs="Wingdings"/>
+    </w:rPr>
+  </w:style>
+  <w:style w:type="character" w:styleId="ListLabel170">
+    <w:name w:val="ListLabel 170"/>
+    <w:qFormat/>
+    <w:rPr>
+      <w:rFonts w:cs="Symbol"/>
+    </w:rPr>
+  </w:style>
+  <w:style w:type="character" w:styleId="ListLabel171">
+    <w:name w:val="ListLabel 171"/>
+    <w:qFormat/>
+    <w:rPr>
+      <w:rFonts w:cs="Courier New"/>
+    </w:rPr>
+  </w:style>
+  <w:style w:type="character" w:styleId="ListLabel172">
+    <w:name w:val="ListLabel 172"/>
+    <w:qFormat/>
+    <w:rPr>
+      <w:rFonts w:cs="Wingdings"/>
+    </w:rPr>
+  </w:style>
+  <w:style w:type="character" w:styleId="ListLabel173">
+    <w:name w:val="ListLabel 173"/>
+    <w:qFormat/>
+    <w:rPr>
+      <w:rFonts w:cs="Symbol"/>
+    </w:rPr>
+  </w:style>
+  <w:style w:type="character" w:styleId="ListLabel174">
+    <w:name w:val="ListLabel 174"/>
+    <w:qFormat/>
+    <w:rPr>
+      <w:rFonts w:cs="Courier New"/>
+    </w:rPr>
+  </w:style>
+  <w:style w:type="character" w:styleId="ListLabel175">
+    <w:name w:val="ListLabel 175"/>
+    <w:qFormat/>
+    <w:rPr>
+      <w:rFonts w:cs="Wingdings"/>
+    </w:rPr>
+  </w:style>
   <w:style w:type="paragraph" w:styleId="Heading">
     <w:name w:val="Heading"/>
     <w:basedOn w:val="Normal"/>

</xml_diff>